<commit_message>
Fix typos and reformat some things
</commit_message>
<xml_diff>
--- a/nfjs2020/adv-k8s-labs.docx
+++ b/nfjs2020/adv-k8s-labs.docx
@@ -69,7 +69,7 @@
           <w:b/>
           <w:bCs/>
         </w:rPr>
-        <w:t>1</w:t>
+        <w:t>2</w:t>
       </w:r>
       <w:r>
         <w:rPr>
@@ -111,7 +111,14 @@
           <w:b/>
           <w:bCs/>
         </w:rPr>
-        <w:t>10</w:t>
+        <w:t>1</w:t>
+      </w:r>
+      <w:r>
+        <w:rPr>
+          <w:b/>
+          <w:bCs/>
+        </w:rPr>
+        <w:t>6</w:t>
       </w:r>
       <w:r>
         <w:rPr>
@@ -228,16 +235,10 @@
         <w:t xml:space="preserve">Purpose: </w:t>
       </w:r>
       <w:r>
-        <w:t>In this lab</w:t>
-      </w:r>
-      <w:r>
-        <w:t xml:space="preserve"> and the next</w:t>
-      </w:r>
-      <w:r>
-        <w:t>, we'll</w:t>
-      </w:r>
-      <w:r>
-        <w:t xml:space="preserve"> learn how Kubernetes uses liveness and health probes for determining the health of pods, how to set them up, and how to debug problems around them.</w:t>
+        <w:t>In this lab, we'll</w:t>
+      </w:r>
+      <w:r>
+        <w:t xml:space="preserve"> learn how Kubernetes uses probes for determining the health of pods, how to set them up, and how to debug problems around them.</w:t>
       </w:r>
     </w:p>
     <w:p>
@@ -869,6 +870,63 @@
     <w:p>
       <w:pPr>
         <w:pStyle w:val="ListParagraph"/>
+      </w:pPr>
+    </w:p>
+    <w:p>
+      <w:pPr>
+        <w:pStyle w:val="ListParagraph"/>
+        <w:spacing w:after="0" w:line="240" w:lineRule="auto"/>
+      </w:pPr>
+      <w:r>
+        <w:rPr>
+          <w:noProof/>
+        </w:rPr>
+        <w:drawing>
+          <wp:inline distT="0" distB="0" distL="0" distR="0" wp14:anchorId="00567499" wp14:editId="0FC3CBE1">
+            <wp:extent cx="1337189" cy="1551482"/>
+            <wp:effectExtent l="0" t="0" r="0" b="0"/>
+            <wp:docPr id="2" name="Picture 2" descr="Graphical user interface, text, application, email&#10;&#10;Description automatically generated"/>
+            <wp:cNvGraphicFramePr>
+              <a:graphicFrameLocks xmlns:a="http://schemas.openxmlformats.org/drawingml/2006/main" noChangeAspect="1"/>
+            </wp:cNvGraphicFramePr>
+            <a:graphic xmlns:a="http://schemas.openxmlformats.org/drawingml/2006/main">
+              <a:graphicData uri="http://schemas.openxmlformats.org/drawingml/2006/picture">
+                <pic:pic xmlns:pic="http://schemas.openxmlformats.org/drawingml/2006/picture">
+                  <pic:nvPicPr>
+                    <pic:cNvPr id="2" name="Picture 2" descr="Graphical user interface, text, application, email&#10;&#10;Description automatically generated"/>
+                    <pic:cNvPicPr/>
+                  </pic:nvPicPr>
+                  <pic:blipFill>
+                    <a:blip r:embed="rId8">
+                      <a:extLst>
+                        <a:ext uri="{28A0092B-C50C-407E-A947-70E740481C1C}">
+                          <a14:useLocalDpi xmlns:a14="http://schemas.microsoft.com/office/drawing/2010/main" val="0"/>
+                        </a:ext>
+                      </a:extLst>
+                    </a:blip>
+                    <a:stretch>
+                      <a:fillRect/>
+                    </a:stretch>
+                  </pic:blipFill>
+                  <pic:spPr>
+                    <a:xfrm>
+                      <a:off x="0" y="0"/>
+                      <a:ext cx="1343738" cy="1559080"/>
+                    </a:xfrm>
+                    <a:prstGeom prst="rect">
+                      <a:avLst/>
+                    </a:prstGeom>
+                  </pic:spPr>
+                </pic:pic>
+              </a:graphicData>
+            </a:graphic>
+          </wp:inline>
+        </w:drawing>
+      </w:r>
+    </w:p>
+    <w:p>
+      <w:pPr>
+        <w:pStyle w:val="ListParagraph"/>
         <w:ind w:left="1440"/>
       </w:pPr>
     </w:p>
@@ -1935,9 +1993,9 @@
           <w:noProof/>
         </w:rPr>
         <w:drawing>
-          <wp:inline distT="0" distB="0" distL="0" distR="0" wp14:anchorId="306A798F" wp14:editId="64E525FA">
-            <wp:extent cx="6400800" cy="3482975"/>
-            <wp:effectExtent l="0" t="0" r="0" b="0"/>
+          <wp:inline distT="0" distB="0" distL="0" distR="0" wp14:anchorId="306A798F" wp14:editId="36428F4E">
+            <wp:extent cx="6005465" cy="3267855"/>
+            <wp:effectExtent l="0" t="0" r="1905" b="0"/>
             <wp:docPr id="1" name="Picture 1" descr="Graphical user interface, text, application&#10;&#10;Description automatically generated"/>
             <wp:cNvGraphicFramePr>
               <a:graphicFrameLocks xmlns:a="http://schemas.openxmlformats.org/drawingml/2006/main" noChangeAspect="1"/>
@@ -1950,7 +2008,7 @@
                     <pic:cNvPicPr/>
                   </pic:nvPicPr>
                   <pic:blipFill>
-                    <a:blip r:embed="rId8"/>
+                    <a:blip r:embed="rId9"/>
                     <a:stretch>
                       <a:fillRect/>
                     </a:stretch>
@@ -1958,7 +2016,7 @@
                   <pic:spPr>
                     <a:xfrm>
                       <a:off x="0" y="0"/>
-                      <a:ext cx="6400800" cy="3482975"/>
+                      <a:ext cx="6019482" cy="3275482"/>
                     </a:xfrm>
                     <a:prstGeom prst="rect">
                       <a:avLst/>
@@ -1973,14 +2031,6 @@
     </w:p>
     <w:p>
       <w:pPr>
-        <w:ind w:left="720" w:hanging="450"/>
-        <w:rPr>
-          <w:rFonts w:cstheme="minorHAnsi"/>
-        </w:rPr>
-      </w:pPr>
-    </w:p>
-    <w:p>
-      <w:pPr>
         <w:pStyle w:val="ListParagraph"/>
         <w:numPr>
           <w:ilvl w:val="0"/>
@@ -1989,6 +2039,7 @@
         <w:spacing w:after="0" w:line="240" w:lineRule="auto"/>
       </w:pPr>
       <w:r>
+        <w:lastRenderedPageBreak/>
         <w:t>Upgrade the helm installation.  After a minute or so</w:t>
       </w:r>
       <w:r>
@@ -2068,7 +2119,6 @@
         <w:spacing w:after="0" w:line="240" w:lineRule="auto"/>
       </w:pPr>
       <w:r>
-        <w:lastRenderedPageBreak/>
         <w:t xml:space="preserve">At this point, you can get the service's </w:t>
       </w:r>
       <w:proofErr w:type="spellStart"/>
@@ -2153,60 +2203,6 @@
           <w:szCs w:val="24"/>
         </w:rPr>
       </w:pPr>
-    </w:p>
-    <w:p>
-      <w:pPr>
-        <w:pStyle w:val="ListParagraph"/>
-        <w:spacing w:after="0" w:line="240" w:lineRule="auto"/>
-        <w:rPr>
-          <w:rFonts w:ascii="Consolas" w:hAnsi="Consolas" w:cs="Consolas"/>
-          <w:sz w:val="24"/>
-          <w:szCs w:val="24"/>
-        </w:rPr>
-      </w:pPr>
-      <w:r>
-        <w:rPr>
-          <w:rFonts w:ascii="Consolas" w:hAnsi="Consolas" w:cs="Consolas"/>
-          <w:noProof/>
-          <w:sz w:val="24"/>
-          <w:szCs w:val="24"/>
-        </w:rPr>
-        <w:drawing>
-          <wp:inline distT="0" distB="0" distL="0" distR="0" wp14:anchorId="3EB9FFE9" wp14:editId="388C64CA">
-            <wp:extent cx="6294495" cy="2863121"/>
-            <wp:effectExtent l="0" t="0" r="5080" b="0"/>
-            <wp:docPr id="11" name="Picture 11" descr="A picture containing graphical user interface&#10;&#10;Description automatically generated"/>
-            <wp:cNvGraphicFramePr>
-              <a:graphicFrameLocks xmlns:a="http://schemas.openxmlformats.org/drawingml/2006/main" noChangeAspect="1"/>
-            </wp:cNvGraphicFramePr>
-            <a:graphic xmlns:a="http://schemas.openxmlformats.org/drawingml/2006/main">
-              <a:graphicData uri="http://schemas.openxmlformats.org/drawingml/2006/picture">
-                <pic:pic xmlns:pic="http://schemas.openxmlformats.org/drawingml/2006/picture">
-                  <pic:nvPicPr>
-                    <pic:cNvPr id="11" name="Picture 11" descr="A picture containing graphical user interface&#10;&#10;Description automatically generated"/>
-                    <pic:cNvPicPr/>
-                  </pic:nvPicPr>
-                  <pic:blipFill>
-                    <a:blip r:embed="rId9"/>
-                    <a:stretch>
-                      <a:fillRect/>
-                    </a:stretch>
-                  </pic:blipFill>
-                  <pic:spPr>
-                    <a:xfrm>
-                      <a:off x="0" y="0"/>
-                      <a:ext cx="6310597" cy="2870445"/>
-                    </a:xfrm>
-                    <a:prstGeom prst="rect">
-                      <a:avLst/>
-                    </a:prstGeom>
-                  </pic:spPr>
-                </pic:pic>
-              </a:graphicData>
-            </a:graphic>
-          </wp:inline>
-        </w:drawing>
-      </w:r>
     </w:p>
     <w:p>
       <w:pPr>
@@ -2224,9 +2220,9 @@
           <w:noProof/>
         </w:rPr>
         <w:drawing>
-          <wp:inline distT="0" distB="0" distL="0" distR="0" wp14:anchorId="6E801FFA" wp14:editId="7A59F402">
-            <wp:extent cx="2550607" cy="2014709"/>
-            <wp:effectExtent l="0" t="0" r="2540" b="5080"/>
+          <wp:inline distT="0" distB="0" distL="0" distR="0" wp14:anchorId="6E801FFA" wp14:editId="2EE67487">
+            <wp:extent cx="2350725" cy="1856823"/>
+            <wp:effectExtent l="0" t="0" r="0" b="0"/>
             <wp:docPr id="13" name="Picture 13" descr="Graphical user interface, text, application, email&#10;&#10;Description automatically generated"/>
             <wp:cNvGraphicFramePr>
               <a:graphicFrameLocks xmlns:a="http://schemas.openxmlformats.org/drawingml/2006/main" noChangeAspect="1"/>
@@ -2247,7 +2243,7 @@
                   <pic:spPr>
                     <a:xfrm>
                       <a:off x="0" y="0"/>
-                      <a:ext cx="2569959" cy="2029995"/>
+                      <a:ext cx="2379941" cy="1879901"/>
                     </a:xfrm>
                     <a:prstGeom prst="rect">
                       <a:avLst/>
@@ -2267,6 +2263,79 @@
     </w:p>
     <w:p>
       <w:pPr>
+        <w:spacing w:after="0" w:line="240" w:lineRule="auto"/>
+      </w:pPr>
+      <w:r>
+        <w:rPr>
+          <w:rFonts w:ascii="Consolas" w:hAnsi="Consolas" w:cs="Consolas"/>
+          <w:noProof/>
+          <w:sz w:val="24"/>
+          <w:szCs w:val="24"/>
+        </w:rPr>
+        <w:drawing>
+          <wp:inline distT="0" distB="0" distL="0" distR="0" wp14:anchorId="79931303" wp14:editId="156C7AF8">
+            <wp:extent cx="6854739" cy="3117954"/>
+            <wp:effectExtent l="0" t="0" r="3810" b="0"/>
+            <wp:docPr id="11" name="Picture 11" descr="A picture containing graphical user interface&#10;&#10;Description automatically generated"/>
+            <wp:cNvGraphicFramePr>
+              <a:graphicFrameLocks xmlns:a="http://schemas.openxmlformats.org/drawingml/2006/main" noChangeAspect="1"/>
+            </wp:cNvGraphicFramePr>
+            <a:graphic xmlns:a="http://schemas.openxmlformats.org/drawingml/2006/main">
+              <a:graphicData uri="http://schemas.openxmlformats.org/drawingml/2006/picture">
+                <pic:pic xmlns:pic="http://schemas.openxmlformats.org/drawingml/2006/picture">
+                  <pic:nvPicPr>
+                    <pic:cNvPr id="11" name="Picture 11" descr="A picture containing graphical user interface&#10;&#10;Description automatically generated"/>
+                    <pic:cNvPicPr/>
+                  </pic:nvPicPr>
+                  <pic:blipFill>
+                    <a:blip r:embed="rId11"/>
+                    <a:stretch>
+                      <a:fillRect/>
+                    </a:stretch>
+                  </pic:blipFill>
+                  <pic:spPr>
+                    <a:xfrm>
+                      <a:off x="0" y="0"/>
+                      <a:ext cx="6893221" cy="3135458"/>
+                    </a:xfrm>
+                    <a:prstGeom prst="rect">
+                      <a:avLst/>
+                    </a:prstGeom>
+                  </pic:spPr>
+                </pic:pic>
+              </a:graphicData>
+            </a:graphic>
+          </wp:inline>
+        </w:drawing>
+      </w:r>
+    </w:p>
+    <w:p>
+      <w:pPr>
+        <w:spacing w:after="0" w:line="240" w:lineRule="auto"/>
+      </w:pPr>
+    </w:p>
+    <w:p>
+      <w:pPr>
+        <w:ind w:left="3600" w:firstLine="720"/>
+        <w:rPr>
+          <w:rFonts w:ascii="Arial" w:hAnsi="Arial" w:cs="Arial"/>
+          <w:bCs/>
+          <w:sz w:val="24"/>
+          <w:szCs w:val="24"/>
+        </w:rPr>
+      </w:pPr>
+      <w:r>
+        <w:rPr>
+          <w:rFonts w:ascii="Arial" w:hAnsi="Arial" w:cs="Arial"/>
+          <w:bCs/>
+          <w:sz w:val="24"/>
+          <w:szCs w:val="24"/>
+        </w:rPr>
+        <w:t>END OF LAB</w:t>
+      </w:r>
+    </w:p>
+    <w:p>
+      <w:pPr>
         <w:rPr>
           <w:b/>
           <w:bCs/>
@@ -2277,6 +2346,7 @@
           <w:b/>
           <w:bCs/>
         </w:rPr>
+        <w:lastRenderedPageBreak/>
         <w:t xml:space="preserve">Lab </w:t>
       </w:r>
       <w:r>
@@ -2885,18 +2955,13 @@
     <w:p>
       <w:pPr>
         <w:pStyle w:val="ListParagraph"/>
-        <w:ind w:left="1080"/>
-      </w:pPr>
-    </w:p>
-    <w:p>
-      <w:pPr>
-        <w:pStyle w:val="ListParagraph"/>
         <w:numPr>
           <w:ilvl w:val="0"/>
           <w:numId w:val="28"/>
         </w:numPr>
       </w:pPr>
       <w:r>
+        <w:lastRenderedPageBreak/>
         <w:t xml:space="preserve">After </w:t>
       </w:r>
       <w:r>
@@ -2984,7 +3049,6 @@
     </w:p>
     <w:p>
       <w:r>
-        <w:lastRenderedPageBreak/>
         <w:t xml:space="preserve">                    </w:t>
       </w:r>
     </w:p>
@@ -3511,6 +3575,7 @@
         </w:numPr>
       </w:pPr>
       <w:r>
+        <w:lastRenderedPageBreak/>
         <w:t>The error message indicates that there are no nodes available with enough memory to schedule this pod.  Note that this does not reference any quotas we've setup.  Let's get the list of nodes (there's only 1 here) and check how much memory is available on our node.</w:t>
       </w:r>
     </w:p>
@@ -3908,16 +3973,61 @@
     </w:p>
     <w:p>
       <w:pPr>
+        <w:ind w:left="3600" w:firstLine="720"/>
+        <w:rPr>
+          <w:rFonts w:ascii="Arial" w:hAnsi="Arial" w:cs="Arial"/>
+          <w:bCs/>
+          <w:sz w:val="24"/>
+          <w:szCs w:val="24"/>
+        </w:rPr>
+      </w:pPr>
+      <w:r>
+        <w:rPr>
+          <w:rFonts w:ascii="Arial" w:hAnsi="Arial" w:cs="Arial"/>
+          <w:bCs/>
+          <w:sz w:val="24"/>
+          <w:szCs w:val="24"/>
+        </w:rPr>
+        <w:t>END OF LAB</w:t>
+      </w:r>
+    </w:p>
+    <w:p>
+      <w:pPr>
         <w:rPr>
           <w:b/>
           <w:bCs/>
         </w:rPr>
       </w:pPr>
-      <w:r>
+    </w:p>
+    <w:p>
+      <w:pPr>
         <w:rPr>
           <w:b/>
           <w:bCs/>
         </w:rPr>
+      </w:pPr>
+    </w:p>
+    <w:p>
+      <w:pPr>
+        <w:rPr>
+          <w:b/>
+          <w:bCs/>
+        </w:rPr>
+      </w:pPr>
+    </w:p>
+    <w:p>
+      <w:pPr>
+        <w:rPr>
+          <w:b/>
+          <w:bCs/>
+        </w:rPr>
+      </w:pPr>
+      <w:r>
+        <w:rPr>
+          <w:b/>
+          <w:bCs/>
+        </w:rPr>
+        <w:lastRenderedPageBreak/>
         <w:t xml:space="preserve">Lab </w:t>
       </w:r>
       <w:r>
@@ -3971,18 +4081,10 @@
       </w:r>
       <w:proofErr w:type="spellEnd"/>
       <w:r>
-        <w:t xml:space="preserve"> subdirectory. Change to </w:t>
-      </w:r>
-      <w:proofErr w:type="gramStart"/>
-      <w:r>
-        <w:t xml:space="preserve">that </w:t>
-      </w:r>
-      <w:r>
-        <w:t>,</w:t>
-      </w:r>
-      <w:proofErr w:type="gramEnd"/>
-      <w:r>
-        <w:t xml:space="preserve"> create a namespace, </w:t>
+        <w:t xml:space="preserve"> subdirectory. Change to that</w:t>
+      </w:r>
+      <w:r>
+        <w:t xml:space="preserve">, create a namespace, </w:t>
       </w:r>
       <w:r>
         <w:t xml:space="preserve">and do a Helm install of our release.  </w:t>
@@ -4114,7 +4216,6 @@
         </w:numPr>
       </w:pPr>
       <w:r>
-        <w:lastRenderedPageBreak/>
         <w:t xml:space="preserve">Take a look at the </w:t>
       </w:r>
       <w:r>
@@ -5025,11 +5126,6 @@
     </w:p>
     <w:p>
       <w:pPr>
-        <w:ind w:left="1080"/>
-      </w:pPr>
-    </w:p>
-    <w:p>
-      <w:pPr>
         <w:ind w:left="720"/>
         <w:rPr>
           <w:rFonts w:ascii="Consolas" w:hAnsi="Consolas" w:cs="Consolas"/>
@@ -5078,20 +5174,15 @@
       <w:pPr>
         <w:ind w:left="1080"/>
       </w:pPr>
-    </w:p>
-    <w:p>
-      <w:pPr>
-        <w:ind w:left="1080"/>
-      </w:pPr>
       <w:r>
         <w:rPr>
           <w:noProof/>
         </w:rPr>
         <w:lastRenderedPageBreak/>
         <w:drawing>
-          <wp:inline distT="0" distB="0" distL="0" distR="0" wp14:anchorId="1BA4D215" wp14:editId="1D1C3EE8">
-            <wp:extent cx="5771213" cy="3148975"/>
-            <wp:effectExtent l="0" t="0" r="0" b="635"/>
+          <wp:inline distT="0" distB="0" distL="0" distR="0" wp14:anchorId="1BA4D215" wp14:editId="781A795F">
+            <wp:extent cx="5021705" cy="2740018"/>
+            <wp:effectExtent l="0" t="0" r="0" b="3810"/>
             <wp:docPr id="3" name="Picture 3" descr="A picture containing text&#10;&#10;Description automatically generated"/>
             <wp:cNvGraphicFramePr>
               <a:graphicFrameLocks xmlns:a="http://schemas.openxmlformats.org/drawingml/2006/main" noChangeAspect="1"/>
@@ -5104,7 +5195,7 @@
                     <pic:cNvPicPr/>
                   </pic:nvPicPr>
                   <pic:blipFill>
-                    <a:blip r:embed="rId11"/>
+                    <a:blip r:embed="rId12"/>
                     <a:stretch>
                       <a:fillRect/>
                     </a:stretch>
@@ -5112,7 +5203,7 @@
                   <pic:spPr>
                     <a:xfrm>
                       <a:off x="0" y="0"/>
-                      <a:ext cx="5777508" cy="3152410"/>
+                      <a:ext cx="5045578" cy="2753044"/>
                     </a:xfrm>
                     <a:prstGeom prst="rect">
                       <a:avLst/>
@@ -5125,7 +5216,6 @@
         </w:drawing>
       </w:r>
     </w:p>
-    <w:p/>
     <w:p>
       <w:pPr>
         <w:pStyle w:val="ListParagraph"/>
@@ -5265,6 +5355,47 @@
         <w:t>affin</w:t>
       </w:r>
       <w:proofErr w:type="spellEnd"/>
+    </w:p>
+    <w:p>
+      <w:pPr>
+        <w:ind w:left="3600" w:firstLine="720"/>
+        <w:rPr>
+          <w:rFonts w:ascii="Arial" w:hAnsi="Arial" w:cs="Arial"/>
+          <w:bCs/>
+          <w:sz w:val="24"/>
+          <w:szCs w:val="24"/>
+        </w:rPr>
+      </w:pPr>
+    </w:p>
+    <w:p>
+      <w:pPr>
+        <w:ind w:left="3600" w:firstLine="720"/>
+        <w:rPr>
+          <w:rFonts w:ascii="Arial" w:hAnsi="Arial" w:cs="Arial"/>
+          <w:bCs/>
+          <w:sz w:val="24"/>
+          <w:szCs w:val="24"/>
+        </w:rPr>
+      </w:pPr>
+      <w:r>
+        <w:rPr>
+          <w:rFonts w:ascii="Arial" w:hAnsi="Arial" w:cs="Arial"/>
+          <w:bCs/>
+          <w:sz w:val="24"/>
+          <w:szCs w:val="24"/>
+        </w:rPr>
+        <w:t>END OF LAB</w:t>
+      </w:r>
+    </w:p>
+    <w:p>
+      <w:pPr>
+        <w:ind w:left="2160"/>
+        <w:rPr>
+          <w:rFonts w:ascii="Consolas" w:hAnsi="Consolas" w:cs="Consolas"/>
+          <w:sz w:val="24"/>
+          <w:szCs w:val="24"/>
+        </w:rPr>
+      </w:pPr>
     </w:p>
     <w:p>
       <w:pPr>
@@ -6079,7 +6210,7 @@
                     <pic:cNvPicPr/>
                   </pic:nvPicPr>
                   <pic:blipFill>
-                    <a:blip r:embed="rId12"/>
+                    <a:blip r:embed="rId13"/>
                     <a:stretch>
                       <a:fillRect/>
                     </a:stretch>
@@ -6552,6 +6683,26 @@
     </w:p>
     <w:p>
       <w:pPr>
+        <w:ind w:left="3600" w:firstLine="720"/>
+        <w:rPr>
+          <w:rFonts w:ascii="Arial" w:hAnsi="Arial" w:cs="Arial"/>
+          <w:bCs/>
+          <w:sz w:val="24"/>
+          <w:szCs w:val="24"/>
+        </w:rPr>
+      </w:pPr>
+      <w:r>
+        <w:rPr>
+          <w:rFonts w:ascii="Arial" w:hAnsi="Arial" w:cs="Arial"/>
+          <w:bCs/>
+          <w:sz w:val="24"/>
+          <w:szCs w:val="24"/>
+        </w:rPr>
+        <w:t>END OF LAB</w:t>
+      </w:r>
+    </w:p>
+    <w:p>
+      <w:pPr>
         <w:ind w:left="1080"/>
       </w:pPr>
     </w:p>
@@ -6796,7 +6947,6 @@
         </w:numPr>
       </w:pPr>
       <w:r>
-        <w:lastRenderedPageBreak/>
         <w:t>In the "Events" section, you'll see an error like "</w:t>
       </w:r>
       <w:r>
@@ -7123,7 +7273,7 @@
                     <pic:cNvPicPr/>
                   </pic:nvPicPr>
                   <pic:blipFill>
-                    <a:blip r:embed="rId13"/>
+                    <a:blip r:embed="rId14"/>
                     <a:stretch>
                       <a:fillRect/>
                     </a:stretch>
@@ -7861,6 +8011,7 @@
         <w:ind w:left="1080"/>
       </w:pPr>
       <w:r>
+        <w:lastRenderedPageBreak/>
         <w:t>Finally, we'll create some aliases to allow us to run with and without the service account.</w:t>
       </w:r>
     </w:p>
@@ -7886,7 +8037,6 @@
           <w:sz w:val="24"/>
           <w:szCs w:val="24"/>
         </w:rPr>
-        <w:lastRenderedPageBreak/>
         <w:t xml:space="preserve">     </w:t>
       </w:r>
       <w:r>
@@ -7961,6 +8111,32 @@
           <w:szCs w:val="20"/>
         </w:rPr>
         <w:t>'</w:t>
+      </w:r>
+    </w:p>
+    <w:p>
+      <w:pPr>
+        <w:pStyle w:val="ListParagraph"/>
+        <w:ind w:left="1080"/>
+      </w:pPr>
+    </w:p>
+    <w:p>
+      <w:pPr>
+        <w:ind w:left="3600" w:firstLine="720"/>
+        <w:rPr>
+          <w:rFonts w:ascii="Arial" w:hAnsi="Arial" w:cs="Arial"/>
+          <w:bCs/>
+          <w:sz w:val="24"/>
+          <w:szCs w:val="24"/>
+        </w:rPr>
+      </w:pPr>
+      <w:r>
+        <w:rPr>
+          <w:rFonts w:ascii="Arial" w:hAnsi="Arial" w:cs="Arial"/>
+          <w:bCs/>
+          <w:sz w:val="24"/>
+          <w:szCs w:val="24"/>
+        </w:rPr>
+        <w:t>END OF LAB</w:t>
       </w:r>
     </w:p>
     <w:p>
@@ -8383,6 +8559,7 @@
         </w:numPr>
       </w:pPr>
       <w:r>
+        <w:lastRenderedPageBreak/>
         <w:t xml:space="preserve">Let's try to deploy the pod </w:t>
       </w:r>
       <w:proofErr w:type="spellStart"/>
@@ -8827,7 +9004,23 @@
           <w:sz w:val="24"/>
           <w:szCs w:val="24"/>
         </w:rPr>
-        <w:t>$ k-admin apply -f roar-</w:t>
+        <w:t xml:space="preserve">$ k-admin apply -f </w:t>
+      </w:r>
+      <w:r>
+        <w:rPr>
+          <w:rFonts w:ascii="Consolas" w:hAnsi="Consolas" w:cs="Consolas"/>
+          <w:sz w:val="24"/>
+          <w:szCs w:val="24"/>
+        </w:rPr>
+        <w:t>../extra/</w:t>
+      </w:r>
+      <w:r>
+        <w:rPr>
+          <w:rFonts w:ascii="Consolas" w:hAnsi="Consolas" w:cs="Consolas"/>
+          <w:sz w:val="24"/>
+          <w:szCs w:val="24"/>
+        </w:rPr>
+        <w:t>roar-</w:t>
       </w:r>
       <w:proofErr w:type="spellStart"/>
       <w:r>
@@ -8848,7 +9041,6 @@
         <w:t>-</w:t>
       </w:r>
       <w:proofErr w:type="spellStart"/>
-      <w:proofErr w:type="gramStart"/>
       <w:r>
         <w:rPr>
           <w:rFonts w:ascii="Consolas" w:hAnsi="Consolas" w:cs="Consolas"/>
@@ -8858,7 +9050,6 @@
         <w:t>pod.yaml</w:t>
       </w:r>
       <w:proofErr w:type="spellEnd"/>
-      <w:proofErr w:type="gramEnd"/>
     </w:p>
     <w:p>
       <w:pPr>
@@ -8887,7 +9078,23 @@
           <w:sz w:val="24"/>
           <w:szCs w:val="24"/>
         </w:rPr>
-        <w:t>$ k-editor apply -f roar-</w:t>
+        <w:t xml:space="preserve">$ k-editor apply -f </w:t>
+      </w:r>
+      <w:r>
+        <w:rPr>
+          <w:rFonts w:ascii="Consolas" w:hAnsi="Consolas" w:cs="Consolas"/>
+          <w:sz w:val="24"/>
+          <w:szCs w:val="24"/>
+        </w:rPr>
+        <w:t>../extra/</w:t>
+      </w:r>
+      <w:r>
+        <w:rPr>
+          <w:rFonts w:ascii="Consolas" w:hAnsi="Consolas" w:cs="Consolas"/>
+          <w:sz w:val="24"/>
+          <w:szCs w:val="24"/>
+        </w:rPr>
+        <w:t>roar-</w:t>
       </w:r>
       <w:proofErr w:type="spellStart"/>
       <w:r>
@@ -8908,7 +9115,6 @@
         <w:t>-</w:t>
       </w:r>
       <w:proofErr w:type="spellStart"/>
-      <w:proofErr w:type="gramStart"/>
       <w:r>
         <w:rPr>
           <w:rFonts w:ascii="Consolas" w:hAnsi="Consolas" w:cs="Consolas"/>
@@ -8918,7 +9124,6 @@
         <w:t>pod.yaml</w:t>
       </w:r>
       <w:proofErr w:type="spellEnd"/>
-      <w:proofErr w:type="gramEnd"/>
     </w:p>
     <w:p>
       <w:pPr>
@@ -9402,7 +9607,23 @@
           <w:sz w:val="24"/>
           <w:szCs w:val="24"/>
         </w:rPr>
-        <w:t xml:space="preserve">  --role=</w:t>
+        <w:t xml:space="preserve">  </w:t>
+      </w:r>
+      <w:r>
+        <w:rPr>
+          <w:rFonts w:ascii="Consolas" w:hAnsi="Consolas" w:cs="Consolas"/>
+          <w:sz w:val="24"/>
+          <w:szCs w:val="24"/>
+        </w:rPr>
+        <w:t xml:space="preserve">      </w:t>
+      </w:r>
+      <w:r>
+        <w:rPr>
+          <w:rFonts w:ascii="Consolas" w:hAnsi="Consolas" w:cs="Consolas"/>
+          <w:sz w:val="24"/>
+          <w:szCs w:val="24"/>
+        </w:rPr>
+        <w:t>--role=</w:t>
       </w:r>
       <w:proofErr w:type="spellStart"/>
       <w:r>
@@ -9473,7 +9694,6 @@
         </w:numPr>
       </w:pPr>
       <w:r>
-        <w:lastRenderedPageBreak/>
         <w:t xml:space="preserve">Now, we can run the command again for k-editor and see that it is referencing our policy (note the host port error).  </w:t>
       </w:r>
     </w:p>
@@ -9499,7 +9719,23 @@
           <w:sz w:val="24"/>
           <w:szCs w:val="24"/>
         </w:rPr>
-        <w:t>$ k-editor apply -f roar-</w:t>
+        <w:t xml:space="preserve">$ k-editor apply -f </w:t>
+      </w:r>
+      <w:r>
+        <w:rPr>
+          <w:rFonts w:ascii="Consolas" w:hAnsi="Consolas" w:cs="Consolas"/>
+          <w:sz w:val="24"/>
+          <w:szCs w:val="24"/>
+        </w:rPr>
+        <w:t>../extra/</w:t>
+      </w:r>
+      <w:r>
+        <w:rPr>
+          <w:rFonts w:ascii="Consolas" w:hAnsi="Consolas" w:cs="Consolas"/>
+          <w:sz w:val="24"/>
+          <w:szCs w:val="24"/>
+        </w:rPr>
+        <w:t>roar-</w:t>
       </w:r>
       <w:proofErr w:type="spellStart"/>
       <w:r>
@@ -9520,7 +9756,6 @@
         <w:t>-</w:t>
       </w:r>
       <w:proofErr w:type="spellStart"/>
-      <w:proofErr w:type="gramStart"/>
       <w:r>
         <w:rPr>
           <w:rFonts w:ascii="Consolas" w:hAnsi="Consolas" w:cs="Consolas"/>
@@ -9530,7 +9765,6 @@
         <w:t>pod.yaml</w:t>
       </w:r>
       <w:proofErr w:type="spellEnd"/>
-      <w:proofErr w:type="gramEnd"/>
     </w:p>
     <w:p>
       <w:pPr>
@@ -9919,7 +10153,7 @@
       </w:pPr>
     </w:p>
     <w:sectPr>
-      <w:footerReference w:type="default" r:id="rId14"/>
+      <w:footerReference w:type="default" r:id="rId15"/>
       <w:pgSz w:w="12240" w:h="15840"/>
       <w:pgMar w:top="1440" w:right="1080" w:bottom="1440" w:left="1080" w:header="720" w:footer="720" w:gutter="0"/>
       <w:cols w:space="720"/>

</xml_diff>